<commit_message>
Updated Release Architecture, Update FPP
</commit_message>
<xml_diff>
--- a/Desarrollo/Documentos/FPP.docx
+++ b/Desarrollo/Documentos/FPP.docx
@@ -29,7 +29,7 @@
     </w:p>
     <w:tbl>
       <w:tblPr>
-        <w:tblStyle w:val="4"/>
+        <w:tblStyle w:val="5"/>
         <w:tblW w:w="8522" w:type="dxa"/>
         <w:tblInd w:w="0" w:type="dxa"/>
         <w:tblBorders>
@@ -42,7 +42,9 @@
         </w:tblBorders>
         <w:tblLayout w:type="fixed"/>
         <w:tblCellMar>
+          <w:top w:w="0" w:type="dxa"/>
           <w:left w:w="108" w:type="dxa"/>
+          <w:bottom w:w="0" w:type="dxa"/>
           <w:right w:w="108" w:type="dxa"/>
         </w:tblCellMar>
       </w:tblPr>
@@ -64,7 +66,9 @@
           </w:tblBorders>
           <w:tblLayout w:type="fixed"/>
           <w:tblCellMar>
+            <w:top w:w="0" w:type="dxa"/>
             <w:left w:w="108" w:type="dxa"/>
+            <w:bottom w:w="0" w:type="dxa"/>
             <w:right w:w="108" w:type="dxa"/>
           </w:tblCellMar>
         </w:tblPrEx>
@@ -78,6 +82,7 @@
           </w:tcPr>
           <w:p>
             <w:pPr>
+              <w:widowControl w:val="0"/>
               <w:jc w:val="center"/>
               <w:rPr>
                 <w:rFonts w:hint="default" w:ascii="Times New Roman" w:hAnsi="Times New Roman" w:cs="Times New Roman"/>
@@ -102,6 +107,7 @@
           </w:tcPr>
           <w:p>
             <w:pPr>
+              <w:widowControl w:val="0"/>
               <w:jc w:val="center"/>
               <w:rPr>
                 <w:rFonts w:hint="default" w:ascii="Times New Roman" w:hAnsi="Times New Roman" w:cs="Times New Roman"/>
@@ -126,6 +132,7 @@
           </w:tcPr>
           <w:p>
             <w:pPr>
+              <w:widowControl w:val="0"/>
               <w:jc w:val="center"/>
               <w:rPr>
                 <w:rFonts w:hint="default" w:ascii="Times New Roman" w:hAnsi="Times New Roman" w:cs="Times New Roman"/>
@@ -150,6 +157,7 @@
           </w:tcPr>
           <w:p>
             <w:pPr>
+              <w:widowControl w:val="0"/>
               <w:jc w:val="center"/>
               <w:rPr>
                 <w:rFonts w:hint="default" w:ascii="Times New Roman" w:hAnsi="Times New Roman" w:cs="Times New Roman"/>
@@ -180,7 +188,9 @@
           </w:tblBorders>
           <w:tblLayout w:type="fixed"/>
           <w:tblCellMar>
+            <w:top w:w="0" w:type="dxa"/>
             <w:left w:w="108" w:type="dxa"/>
+            <w:bottom w:w="0" w:type="dxa"/>
             <w:right w:w="108" w:type="dxa"/>
           </w:tblCellMar>
         </w:tblPrEx>
@@ -194,6 +204,7 @@
           </w:tcPr>
           <w:p>
             <w:pPr>
+              <w:widowControl w:val="0"/>
               <w:jc w:val="center"/>
               <w:rPr>
                 <w:rFonts w:hint="default" w:ascii="Times New Roman" w:hAnsi="Times New Roman" w:cs="Times New Roman"/>
@@ -208,6 +219,14 @@
                 <w:lang w:val="es-PE"/>
               </w:rPr>
               <w:t>Módulo</w:t>
+            </w:r>
+            <w:r>
+              <w:rPr>
+                <w:rFonts w:hint="default" w:ascii="Times New Roman" w:hAnsi="Times New Roman" w:cs="Times New Roman"/>
+                <w:vertAlign w:val="baseline"/>
+                <w:lang w:val="es-ES"/>
+              </w:rPr>
+              <w:t>s</w:t>
             </w:r>
           </w:p>
         </w:tc>
@@ -218,6 +237,7 @@
           </w:tcPr>
           <w:p>
             <w:pPr>
+              <w:widowControl w:val="0"/>
               <w:jc w:val="center"/>
               <w:rPr>
                 <w:rFonts w:hint="default" w:ascii="Times New Roman" w:hAnsi="Times New Roman" w:cs="Times New Roman"/>
@@ -242,6 +262,7 @@
           </w:tcPr>
           <w:p>
             <w:pPr>
+              <w:widowControl w:val="0"/>
               <w:jc w:val="center"/>
               <w:rPr>
                 <w:rFonts w:hint="default" w:ascii="Times New Roman" w:hAnsi="Times New Roman" w:cs="Times New Roman"/>
@@ -258,6 +279,7 @@
           </w:tcPr>
           <w:p>
             <w:pPr>
+              <w:widowControl w:val="0"/>
               <w:jc w:val="center"/>
               <w:rPr>
                 <w:rFonts w:hint="default" w:ascii="Times New Roman" w:hAnsi="Times New Roman" w:cs="Times New Roman"/>
@@ -280,7 +302,9 @@
           </w:tblBorders>
           <w:tblLayout w:type="fixed"/>
           <w:tblCellMar>
+            <w:top w:w="0" w:type="dxa"/>
             <w:left w:w="108" w:type="dxa"/>
+            <w:bottom w:w="0" w:type="dxa"/>
             <w:right w:w="108" w:type="dxa"/>
           </w:tblCellMar>
         </w:tblPrEx>
@@ -294,6 +318,7 @@
           </w:tcPr>
           <w:p>
             <w:pPr>
+              <w:widowControl w:val="0"/>
               <w:jc w:val="center"/>
               <w:rPr>
                 <w:rFonts w:hint="default" w:ascii="Times New Roman" w:hAnsi="Times New Roman" w:cs="Times New Roman"/>
@@ -318,6 +343,7 @@
           </w:tcPr>
           <w:p>
             <w:pPr>
+              <w:widowControl w:val="0"/>
               <w:jc w:val="center"/>
               <w:rPr>
                 <w:rFonts w:hint="default" w:ascii="Times New Roman" w:hAnsi="Times New Roman" w:cs="Times New Roman"/>
@@ -342,6 +368,7 @@
           </w:tcPr>
           <w:p>
             <w:pPr>
+              <w:widowControl w:val="0"/>
               <w:jc w:val="center"/>
               <w:rPr>
                 <w:rFonts w:hint="default" w:ascii="Times New Roman" w:hAnsi="Times New Roman" w:cs="Times New Roman"/>
@@ -369,6 +396,7 @@
           </w:tcPr>
           <w:p>
             <w:pPr>
+              <w:widowControl w:val="0"/>
               <w:jc w:val="center"/>
               <w:rPr>
                 <w:rFonts w:hint="default" w:ascii="Times New Roman" w:hAnsi="Times New Roman" w:cs="Times New Roman"/>
@@ -391,7 +419,9 @@
           </w:tblBorders>
           <w:tblLayout w:type="fixed"/>
           <w:tblCellMar>
+            <w:top w:w="0" w:type="dxa"/>
             <w:left w:w="108" w:type="dxa"/>
+            <w:bottom w:w="0" w:type="dxa"/>
             <w:right w:w="108" w:type="dxa"/>
           </w:tblCellMar>
         </w:tblPrEx>
@@ -405,6 +435,7 @@
           </w:tcPr>
           <w:p>
             <w:pPr>
+              <w:widowControl w:val="0"/>
               <w:jc w:val="center"/>
               <w:rPr>
                 <w:rFonts w:hint="default" w:ascii="Times New Roman" w:hAnsi="Times New Roman" w:cs="Times New Roman"/>
@@ -418,10 +449,8 @@
                 <w:vertAlign w:val="baseline"/>
                 <w:lang w:val="es-PE"/>
               </w:rPr>
-              <w:t>Jefe inmedianto</w:t>
+              <w:t>Jefe inmediato</w:t>
             </w:r>
-            <w:bookmarkStart w:id="0" w:name="_GoBack"/>
-            <w:bookmarkEnd w:id="0"/>
           </w:p>
         </w:tc>
         <w:tc>
@@ -431,6 +460,7 @@
           </w:tcPr>
           <w:p>
             <w:pPr>
+              <w:widowControl w:val="0"/>
               <w:jc w:val="center"/>
               <w:rPr>
                 <w:rFonts w:hint="default" w:ascii="Times New Roman" w:hAnsi="Times New Roman" w:cs="Times New Roman"/>
@@ -455,6 +485,7 @@
           </w:tcPr>
           <w:p>
             <w:pPr>
+              <w:widowControl w:val="0"/>
               <w:jc w:val="center"/>
               <w:rPr>
                 <w:rFonts w:hint="default" w:ascii="Times New Roman" w:hAnsi="Times New Roman" w:cs="Times New Roman"/>
@@ -483,6 +514,7 @@
           </w:tcPr>
           <w:p>
             <w:pPr>
+              <w:widowControl w:val="0"/>
               <w:jc w:val="center"/>
               <w:rPr>
                 <w:rFonts w:hint="default" w:ascii="Times New Roman" w:hAnsi="Times New Roman" w:cs="Times New Roman"/>
@@ -505,7 +537,9 @@
           </w:tblBorders>
           <w:tblLayout w:type="fixed"/>
           <w:tblCellMar>
+            <w:top w:w="0" w:type="dxa"/>
             <w:left w:w="108" w:type="dxa"/>
+            <w:bottom w:w="0" w:type="dxa"/>
             <w:right w:w="108" w:type="dxa"/>
           </w:tblCellMar>
         </w:tblPrEx>
@@ -517,6 +551,7 @@
           </w:tcPr>
           <w:p>
             <w:pPr>
+              <w:widowControl w:val="0"/>
               <w:jc w:val="center"/>
               <w:rPr>
                 <w:rFonts w:hint="default" w:ascii="Times New Roman" w:hAnsi="Times New Roman" w:cs="Times New Roman"/>
@@ -527,7 +562,7 @@
           </w:p>
           <w:tbl>
             <w:tblPr>
-              <w:tblStyle w:val="4"/>
+              <w:tblStyle w:val="5"/>
               <w:tblW w:w="8306" w:type="dxa"/>
               <w:tblInd w:w="0" w:type="dxa"/>
               <w:tblBorders>
@@ -540,13 +575,16 @@
               </w:tblBorders>
               <w:tblLayout w:type="fixed"/>
               <w:tblCellMar>
+                <w:top w:w="0" w:type="dxa"/>
                 <w:left w:w="108" w:type="dxa"/>
+                <w:bottom w:w="0" w:type="dxa"/>
                 <w:right w:w="108" w:type="dxa"/>
               </w:tblCellMar>
             </w:tblPr>
             <w:tblGrid>
               <w:gridCol w:w="2768"/>
-              <w:gridCol w:w="2769"/>
+              <w:gridCol w:w="1384"/>
+              <w:gridCol w:w="1385"/>
               <w:gridCol w:w="2769"/>
             </w:tblGrid>
             <w:tr>
@@ -560,16 +598,22 @@
                   <w:insideV w:val="single" w:color="auto" w:sz="4" w:space="0"/>
                 </w:tblBorders>
                 <w:tblLayout w:type="fixed"/>
+                <w:tblCellMar>
+                  <w:top w:w="0" w:type="dxa"/>
+                  <w:left w:w="108" w:type="dxa"/>
+                  <w:bottom w:w="0" w:type="dxa"/>
+                  <w:right w:w="108" w:type="dxa"/>
+                </w:tblCellMar>
               </w:tblPrEx>
               <w:tc>
                 <w:tcPr>
                   <w:tcW w:w="8306" w:type="dxa"/>
-                  <w:gridSpan w:val="3"/>
-                  <w:tcBorders/>
+                  <w:gridSpan w:val="4"/>
                   <w:vAlign w:val="center"/>
                 </w:tcPr>
                 <w:p>
                   <w:pPr>
+                    <w:widowControl w:val="0"/>
                     <w:jc w:val="both"/>
                     <w:rPr>
                       <w:rFonts w:hint="default" w:ascii="Times New Roman" w:hAnsi="Times New Roman" w:cs="Times New Roman"/>
@@ -580,6 +624,8 @@
                   <w:r>
                     <w:rPr>
                       <w:rFonts w:hint="default" w:ascii="Times New Roman" w:hAnsi="Times New Roman" w:cs="Times New Roman"/>
+                      <w:b/>
+                      <w:bCs/>
                       <w:vertAlign w:val="baseline"/>
                       <w:lang w:val="es-PE"/>
                     </w:rPr>
@@ -600,7 +646,9 @@
                 </w:tblBorders>
                 <w:tblLayout w:type="fixed"/>
                 <w:tblCellMar>
+                  <w:top w:w="0" w:type="dxa"/>
                   <w:left w:w="108" w:type="dxa"/>
+                  <w:bottom w:w="0" w:type="dxa"/>
                   <w:right w:w="108" w:type="dxa"/>
                 </w:tblCellMar>
               </w:tblPrEx>
@@ -610,6 +658,7 @@
                 </w:tcPr>
                 <w:p>
                   <w:pPr>
+                    <w:widowControl w:val="0"/>
                     <w:jc w:val="center"/>
                     <w:rPr>
                       <w:rFonts w:hint="default" w:ascii="Times New Roman" w:hAnsi="Times New Roman" w:cs="Times New Roman"/>
@@ -629,33 +678,61 @@
               </w:tc>
               <w:tc>
                 <w:tcPr>
+                  <w:tcW w:w="1384" w:type="dxa"/>
+                </w:tcPr>
+                <w:p>
+                  <w:pPr>
+                    <w:widowControl w:val="0"/>
+                    <w:jc w:val="center"/>
+                    <w:rPr>
+                      <w:rFonts w:hint="default" w:ascii="Times New Roman" w:hAnsi="Times New Roman" w:cs="Times New Roman"/>
+                      <w:vertAlign w:val="baseline"/>
+                      <w:lang w:val="es-PE"/>
+                    </w:rPr>
+                  </w:pPr>
+                  <w:r>
+                    <w:rPr>
+                      <w:rFonts w:hint="default" w:ascii="Times New Roman" w:hAnsi="Times New Roman" w:cs="Times New Roman"/>
+                      <w:vertAlign w:val="baseline"/>
+                      <w:lang w:val="es-PE"/>
+                    </w:rPr>
+                    <w:t>Nombre</w:t>
+                  </w:r>
+                </w:p>
+              </w:tc>
+              <w:tc>
+                <w:tcPr>
+                  <w:tcW w:w="1385" w:type="dxa"/>
+                  <w:textDirection w:val="lrTb"/>
+                  <w:vAlign w:val="top"/>
+                </w:tcPr>
+                <w:p>
+                  <w:pPr>
+                    <w:widowControl w:val="0"/>
+                    <w:jc w:val="center"/>
+                    <w:rPr>
+                      <w:rFonts w:hint="default" w:ascii="Times New Roman" w:hAnsi="Times New Roman" w:cs="Times New Roman"/>
+                      <w:vertAlign w:val="baseline"/>
+                      <w:lang w:val="es-PE"/>
+                    </w:rPr>
+                  </w:pPr>
+                  <w:r>
+                    <w:rPr>
+                      <w:rFonts w:hint="default" w:ascii="Times New Roman" w:hAnsi="Times New Roman" w:cs="Times New Roman"/>
+                      <w:vertAlign w:val="baseline"/>
+                      <w:lang w:val="es-PE"/>
+                    </w:rPr>
+                    <w:t>Extensión</w:t>
+                  </w:r>
+                </w:p>
+              </w:tc>
+              <w:tc>
+                <w:tcPr>
                   <w:tcW w:w="2769" w:type="dxa"/>
                 </w:tcPr>
                 <w:p>
                   <w:pPr>
-                    <w:jc w:val="center"/>
-                    <w:rPr>
-                      <w:rFonts w:hint="default" w:ascii="Times New Roman" w:hAnsi="Times New Roman" w:cs="Times New Roman"/>
-                      <w:vertAlign w:val="baseline"/>
-                      <w:lang w:val="es-PE"/>
-                    </w:rPr>
-                  </w:pPr>
-                  <w:r>
-                    <w:rPr>
-                      <w:rFonts w:hint="default" w:ascii="Times New Roman" w:hAnsi="Times New Roman" w:cs="Times New Roman"/>
-                      <w:vertAlign w:val="baseline"/>
-                      <w:lang w:val="es-PE"/>
-                    </w:rPr>
-                    <w:t>Extensión</w:t>
-                  </w:r>
-                </w:p>
-              </w:tc>
-              <w:tc>
-                <w:tcPr>
-                  <w:tcW w:w="2769" w:type="dxa"/>
-                </w:tcPr>
-                <w:p>
-                  <w:pPr>
+                    <w:widowControl w:val="0"/>
                     <w:jc w:val="center"/>
                     <w:rPr>
                       <w:rFonts w:hint="default" w:ascii="Times New Roman" w:hAnsi="Times New Roman" w:cs="Times New Roman"/>
@@ -686,7 +763,9 @@
                 </w:tblBorders>
                 <w:tblLayout w:type="fixed"/>
                 <w:tblCellMar>
+                  <w:top w:w="0" w:type="dxa"/>
                   <w:left w:w="108" w:type="dxa"/>
+                  <w:bottom w:w="0" w:type="dxa"/>
                   <w:right w:w="108" w:type="dxa"/>
                 </w:tblCellMar>
               </w:tblPrEx>
@@ -696,6 +775,7 @@
                 </w:tcPr>
                 <w:p>
                   <w:pPr>
+                    <w:widowControl w:val="0"/>
                     <w:jc w:val="center"/>
                     <w:rPr>
                       <w:rFonts w:hint="default" w:ascii="Times New Roman" w:hAnsi="Times New Roman" w:cs="Times New Roman"/>
@@ -703,6 +783,64 @@
                       <w:lang w:val="es-PE"/>
                     </w:rPr>
                   </w:pPr>
+                  <w:r>
+                    <w:rPr>
+                      <w:rFonts w:hint="default" w:ascii="Times New Roman" w:hAnsi="Times New Roman" w:cs="Times New Roman"/>
+                      <w:vertAlign w:val="baseline"/>
+                      <w:lang w:val="es-PE"/>
+                    </w:rPr>
+                    <w:t>Aplicación móvil</w:t>
+                  </w:r>
+                </w:p>
+              </w:tc>
+              <w:tc>
+                <w:tcPr>
+                  <w:tcW w:w="1384" w:type="dxa"/>
+                </w:tcPr>
+                <w:p>
+                  <w:pPr>
+                    <w:widowControl w:val="0"/>
+                    <w:jc w:val="center"/>
+                    <w:rPr>
+                      <w:rFonts w:hint="default" w:ascii="Times New Roman" w:hAnsi="Times New Roman" w:cs="Times New Roman"/>
+                      <w:vertAlign w:val="baseline"/>
+                      <w:lang w:val="es-PE"/>
+                    </w:rPr>
+                  </w:pPr>
+                  <w:r>
+                    <w:rPr>
+                      <w:rFonts w:hint="default" w:ascii="Times New Roman" w:hAnsi="Times New Roman" w:cs="Times New Roman"/>
+                      <w:vertAlign w:val="baseline"/>
+                      <w:lang w:val="es-PE"/>
+                    </w:rPr>
+                    <w:t>SCAE</w:t>
+                  </w:r>
+                </w:p>
+              </w:tc>
+              <w:tc>
+                <w:tcPr>
+                  <w:tcW w:w="1385" w:type="dxa"/>
+                  <w:textDirection w:val="lrTb"/>
+                  <w:vAlign w:val="top"/>
+                </w:tcPr>
+                <w:p>
+                  <w:pPr>
+                    <w:widowControl w:val="0"/>
+                    <w:jc w:val="center"/>
+                    <w:rPr>
+                      <w:rFonts w:hint="default" w:ascii="Times New Roman" w:hAnsi="Times New Roman" w:cs="Times New Roman"/>
+                      <w:vertAlign w:val="baseline"/>
+                      <w:lang w:val="es-PE"/>
+                    </w:rPr>
+                  </w:pPr>
+                  <w:r>
+                    <w:rPr>
+                      <w:rFonts w:hint="default" w:ascii="Times New Roman" w:hAnsi="Times New Roman" w:cs="Times New Roman"/>
+                      <w:vertAlign w:val="baseline"/>
+                      <w:lang w:val="es-PE"/>
+                    </w:rPr>
+                    <w:t>.apk</w:t>
+                  </w:r>
                 </w:p>
               </w:tc>
               <w:tc>
@@ -711,6 +849,7 @@
                 </w:tcPr>
                 <w:p>
                   <w:pPr>
+                    <w:widowControl w:val="0"/>
                     <w:jc w:val="center"/>
                     <w:rPr>
                       <w:rFonts w:hint="default" w:ascii="Times New Roman" w:hAnsi="Times New Roman" w:cs="Times New Roman"/>
@@ -718,21 +857,23 @@
                       <w:lang w:val="es-PE"/>
                     </w:rPr>
                   </w:pPr>
-                </w:p>
-              </w:tc>
-              <w:tc>
-                <w:tcPr>
-                  <w:tcW w:w="2769" w:type="dxa"/>
-                </w:tcPr>
-                <w:p>
-                  <w:pPr>
-                    <w:jc w:val="center"/>
-                    <w:rPr>
-                      <w:rFonts w:hint="default" w:ascii="Times New Roman" w:hAnsi="Times New Roman" w:cs="Times New Roman"/>
-                      <w:vertAlign w:val="baseline"/>
-                      <w:lang w:val="es-PE"/>
-                    </w:rPr>
-                  </w:pPr>
+                  <w:r>
+                    <w:rPr>
+                      <w:rFonts w:hint="default" w:ascii="Times New Roman" w:hAnsi="Times New Roman" w:cs="Times New Roman"/>
+                      <w:color w:val="auto"/>
+                      <w:vertAlign w:val="baseline"/>
+                      <w:lang w:val="es-PE"/>
+                    </w:rPr>
+                    <w:t>\\ejecutables\mo</w:t>
+                  </w:r>
+                  <w:r>
+                    <w:rPr>
+                      <w:rFonts w:hint="default" w:ascii="Times New Roman" w:hAnsi="Times New Roman" w:cs="Times New Roman"/>
+                      <w:vertAlign w:val="baseline"/>
+                      <w:lang w:val="es-PE"/>
+                    </w:rPr>
+                    <w:t>vil</w:t>
+                  </w:r>
                 </w:p>
               </w:tc>
             </w:tr>
@@ -748,7 +889,9 @@
                 </w:tblBorders>
                 <w:tblLayout w:type="fixed"/>
                 <w:tblCellMar>
+                  <w:top w:w="0" w:type="dxa"/>
                   <w:left w:w="108" w:type="dxa"/>
+                  <w:bottom w:w="0" w:type="dxa"/>
                   <w:right w:w="108" w:type="dxa"/>
                 </w:tblCellMar>
               </w:tblPrEx>
@@ -758,6 +901,7 @@
                 </w:tcPr>
                 <w:p>
                   <w:pPr>
+                    <w:widowControl w:val="0"/>
                     <w:jc w:val="center"/>
                     <w:rPr>
                       <w:rFonts w:hint="default" w:ascii="Times New Roman" w:hAnsi="Times New Roman" w:cs="Times New Roman"/>
@@ -765,6 +909,62 @@
                       <w:lang w:val="es-PE"/>
                     </w:rPr>
                   </w:pPr>
+                  <w:r>
+                    <w:rPr>
+                      <w:rFonts w:hint="default" w:ascii="Times New Roman" w:hAnsi="Times New Roman" w:cs="Times New Roman"/>
+                      <w:vertAlign w:val="baseline"/>
+                      <w:lang w:val="es-PE"/>
+                    </w:rPr>
+                    <w:t>Archivo de inicio</w:t>
+                  </w:r>
+                </w:p>
+              </w:tc>
+              <w:tc>
+                <w:tcPr>
+                  <w:tcW w:w="1384" w:type="dxa"/>
+                </w:tcPr>
+                <w:p>
+                  <w:pPr>
+                    <w:widowControl w:val="0"/>
+                    <w:jc w:val="center"/>
+                    <w:rPr>
+                      <w:rFonts w:hint="default" w:ascii="Times New Roman" w:hAnsi="Times New Roman" w:cs="Times New Roman"/>
+                      <w:vertAlign w:val="baseline"/>
+                      <w:lang w:val="es-PE"/>
+                    </w:rPr>
+                  </w:pPr>
+                  <w:r>
+                    <w:rPr>
+                      <w:rFonts w:hint="default" w:ascii="Times New Roman" w:hAnsi="Times New Roman" w:cs="Times New Roman"/>
+                      <w:vertAlign w:val="baseline"/>
+                      <w:lang w:val="es-PE"/>
+                    </w:rPr>
+                    <w:t>server</w:t>
+                  </w:r>
+                </w:p>
+              </w:tc>
+              <w:tc>
+                <w:tcPr>
+                  <w:tcW w:w="1385" w:type="dxa"/>
+                </w:tcPr>
+                <w:p>
+                  <w:pPr>
+                    <w:widowControl w:val="0"/>
+                    <w:jc w:val="center"/>
+                    <w:rPr>
+                      <w:rFonts w:hint="default" w:ascii="Times New Roman" w:hAnsi="Times New Roman" w:cs="Times New Roman"/>
+                      <w:vertAlign w:val="baseline"/>
+                      <w:lang w:val="es-PE"/>
+                    </w:rPr>
+                  </w:pPr>
+                  <w:r>
+                    <w:rPr>
+                      <w:rFonts w:hint="default" w:ascii="Times New Roman" w:hAnsi="Times New Roman" w:cs="Times New Roman"/>
+                      <w:vertAlign w:val="baseline"/>
+                      <w:lang w:val="es-PE"/>
+                    </w:rPr>
+                    <w:t>.js</w:t>
+                  </w:r>
                 </w:p>
               </w:tc>
               <w:tc>
@@ -773,6 +973,7 @@
                 </w:tcPr>
                 <w:p>
                   <w:pPr>
+                    <w:widowControl w:val="0"/>
                     <w:jc w:val="center"/>
                     <w:rPr>
                       <w:rFonts w:hint="default" w:ascii="Times New Roman" w:hAnsi="Times New Roman" w:cs="Times New Roman"/>
@@ -780,21 +981,14 @@
                       <w:lang w:val="es-PE"/>
                     </w:rPr>
                   </w:pPr>
-                </w:p>
-              </w:tc>
-              <w:tc>
-                <w:tcPr>
-                  <w:tcW w:w="2769" w:type="dxa"/>
-                </w:tcPr>
-                <w:p>
-                  <w:pPr>
-                    <w:jc w:val="center"/>
-                    <w:rPr>
-                      <w:rFonts w:hint="default" w:ascii="Times New Roman" w:hAnsi="Times New Roman" w:cs="Times New Roman"/>
-                      <w:vertAlign w:val="baseline"/>
-                      <w:lang w:val="es-PE"/>
-                    </w:rPr>
-                  </w:pPr>
+                  <w:r>
+                    <w:rPr>
+                      <w:rFonts w:hint="default" w:ascii="Times New Roman" w:hAnsi="Times New Roman" w:cs="Times New Roman"/>
+                      <w:vertAlign w:val="baseline"/>
+                      <w:lang w:val="es-PE"/>
+                    </w:rPr>
+                    <w:t>\\ejecutables\backend</w:t>
+                  </w:r>
                 </w:p>
               </w:tc>
             </w:tr>
@@ -810,7 +1004,9 @@
                 </w:tblBorders>
                 <w:tblLayout w:type="fixed"/>
                 <w:tblCellMar>
+                  <w:top w:w="0" w:type="dxa"/>
                   <w:left w:w="108" w:type="dxa"/>
+                  <w:bottom w:w="0" w:type="dxa"/>
                   <w:right w:w="108" w:type="dxa"/>
                 </w:tblCellMar>
               </w:tblPrEx>
@@ -820,6 +1016,7 @@
                 </w:tcPr>
                 <w:p>
                   <w:pPr>
+                    <w:widowControl w:val="0"/>
                     <w:jc w:val="center"/>
                     <w:rPr>
                       <w:rFonts w:hint="default" w:ascii="Times New Roman" w:hAnsi="Times New Roman" w:cs="Times New Roman"/>
@@ -827,6 +1024,62 @@
                       <w:lang w:val="es-PE"/>
                     </w:rPr>
                   </w:pPr>
+                  <w:r>
+                    <w:rPr>
+                      <w:rFonts w:hint="default" w:ascii="Times New Roman" w:hAnsi="Times New Roman" w:cs="Times New Roman"/>
+                      <w:vertAlign w:val="baseline"/>
+                      <w:lang w:val="es-PE"/>
+                    </w:rPr>
+                    <w:t>Vistas</w:t>
+                  </w:r>
+                </w:p>
+              </w:tc>
+              <w:tc>
+                <w:tcPr>
+                  <w:tcW w:w="1384" w:type="dxa"/>
+                </w:tcPr>
+                <w:p>
+                  <w:pPr>
+                    <w:widowControl w:val="0"/>
+                    <w:jc w:val="center"/>
+                    <w:rPr>
+                      <w:rFonts w:hint="default" w:ascii="Times New Roman" w:hAnsi="Times New Roman" w:cs="Times New Roman"/>
+                      <w:vertAlign w:val="baseline"/>
+                      <w:lang w:val="es-PE"/>
+                    </w:rPr>
+                  </w:pPr>
+                  <w:r>
+                    <w:rPr>
+                      <w:rFonts w:hint="default" w:ascii="Times New Roman" w:hAnsi="Times New Roman" w:cs="Times New Roman"/>
+                      <w:vertAlign w:val="baseline"/>
+                      <w:lang w:val="es-PE"/>
+                    </w:rPr>
+                    <w:t>Index</w:t>
+                  </w:r>
+                </w:p>
+              </w:tc>
+              <w:tc>
+                <w:tcPr>
+                  <w:tcW w:w="1385" w:type="dxa"/>
+                </w:tcPr>
+                <w:p>
+                  <w:pPr>
+                    <w:widowControl w:val="0"/>
+                    <w:jc w:val="center"/>
+                    <w:rPr>
+                      <w:rFonts w:hint="default" w:ascii="Times New Roman" w:hAnsi="Times New Roman" w:cs="Times New Roman"/>
+                      <w:vertAlign w:val="baseline"/>
+                      <w:lang w:val="es-PE"/>
+                    </w:rPr>
+                  </w:pPr>
+                  <w:r>
+                    <w:rPr>
+                      <w:rFonts w:hint="default" w:ascii="Times New Roman" w:hAnsi="Times New Roman" w:cs="Times New Roman"/>
+                      <w:vertAlign w:val="baseline"/>
+                      <w:lang w:val="es-PE"/>
+                    </w:rPr>
+                    <w:t>.html</w:t>
+                  </w:r>
                 </w:p>
               </w:tc>
               <w:tc>
@@ -835,6 +1088,7 @@
                 </w:tcPr>
                 <w:p>
                   <w:pPr>
+                    <w:widowControl w:val="0"/>
                     <w:jc w:val="center"/>
                     <w:rPr>
                       <w:rFonts w:hint="default" w:ascii="Times New Roman" w:hAnsi="Times New Roman" w:cs="Times New Roman"/>
@@ -842,21 +1096,14 @@
                       <w:lang w:val="es-PE"/>
                     </w:rPr>
                   </w:pPr>
-                </w:p>
-              </w:tc>
-              <w:tc>
-                <w:tcPr>
-                  <w:tcW w:w="2769" w:type="dxa"/>
-                </w:tcPr>
-                <w:p>
-                  <w:pPr>
-                    <w:jc w:val="center"/>
-                    <w:rPr>
-                      <w:rFonts w:hint="default" w:ascii="Times New Roman" w:hAnsi="Times New Roman" w:cs="Times New Roman"/>
-                      <w:vertAlign w:val="baseline"/>
-                      <w:lang w:val="es-PE"/>
-                    </w:rPr>
-                  </w:pPr>
+                  <w:r>
+                    <w:rPr>
+                      <w:rFonts w:hint="default" w:ascii="Times New Roman" w:hAnsi="Times New Roman" w:cs="Times New Roman"/>
+                      <w:vertAlign w:val="baseline"/>
+                      <w:lang w:val="es-PE"/>
+                    </w:rPr>
+                    <w:t>\\ejecutables\web</w:t>
+                  </w:r>
                 </w:p>
               </w:tc>
             </w:tr>
@@ -872,53 +1119,38 @@
                 </w:tblBorders>
                 <w:tblLayout w:type="fixed"/>
                 <w:tblCellMar>
+                  <w:top w:w="0" w:type="dxa"/>
                   <w:left w:w="108" w:type="dxa"/>
+                  <w:bottom w:w="0" w:type="dxa"/>
                   <w:right w:w="108" w:type="dxa"/>
                 </w:tblCellMar>
               </w:tblPrEx>
               <w:tc>
                 <w:tcPr>
-                  <w:tcW w:w="2768" w:type="dxa"/>
-                </w:tcPr>
-                <w:p>
-                  <w:pPr>
-                    <w:jc w:val="center"/>
-                    <w:rPr>
-                      <w:rFonts w:hint="default" w:ascii="Times New Roman" w:hAnsi="Times New Roman" w:cs="Times New Roman"/>
-                      <w:vertAlign w:val="baseline"/>
-                      <w:lang w:val="es-PE"/>
-                    </w:rPr>
-                  </w:pPr>
-                </w:p>
-              </w:tc>
-              <w:tc>
-                <w:tcPr>
-                  <w:tcW w:w="2769" w:type="dxa"/>
-                </w:tcPr>
-                <w:p>
-                  <w:pPr>
-                    <w:jc w:val="center"/>
-                    <w:rPr>
-                      <w:rFonts w:hint="default" w:ascii="Times New Roman" w:hAnsi="Times New Roman" w:cs="Times New Roman"/>
-                      <w:vertAlign w:val="baseline"/>
-                      <w:lang w:val="es-PE"/>
-                    </w:rPr>
-                  </w:pPr>
-                </w:p>
-              </w:tc>
-              <w:tc>
-                <w:tcPr>
-                  <w:tcW w:w="2769" w:type="dxa"/>
-                </w:tcPr>
-                <w:p>
-                  <w:pPr>
-                    <w:jc w:val="center"/>
-                    <w:rPr>
-                      <w:rFonts w:hint="default" w:ascii="Times New Roman" w:hAnsi="Times New Roman" w:cs="Times New Roman"/>
-                      <w:vertAlign w:val="baseline"/>
-                      <w:lang w:val="es-PE"/>
-                    </w:rPr>
-                  </w:pPr>
+                  <w:tcW w:w="8306" w:type="dxa"/>
+                  <w:gridSpan w:val="4"/>
+                  <w:tcBorders/>
+                </w:tcPr>
+                <w:p>
+                  <w:pPr>
+                    <w:widowControl w:val="0"/>
+                    <w:jc w:val="left"/>
+                    <w:rPr>
+                      <w:rFonts w:hint="default" w:ascii="Times New Roman" w:hAnsi="Times New Roman" w:cs="Times New Roman"/>
+                      <w:vertAlign w:val="baseline"/>
+                      <w:lang w:val="es-PE"/>
+                    </w:rPr>
+                  </w:pPr>
+                  <w:r>
+                    <w:rPr>
+                      <w:rFonts w:hint="default" w:ascii="Times New Roman" w:hAnsi="Times New Roman" w:cs="Times New Roman"/>
+                      <w:b/>
+                      <w:bCs/>
+                      <w:vertAlign w:val="baseline"/>
+                      <w:lang w:val="es-PE"/>
+                    </w:rPr>
+                    <w:t>Manuales de usuario</w:t>
+                  </w:r>
                 </w:p>
               </w:tc>
             </w:tr>
@@ -934,7 +1166,9 @@
                 </w:tblBorders>
                 <w:tblLayout w:type="fixed"/>
                 <w:tblCellMar>
+                  <w:top w:w="0" w:type="dxa"/>
                   <w:left w:w="108" w:type="dxa"/>
+                  <w:bottom w:w="0" w:type="dxa"/>
                   <w:right w:w="108" w:type="dxa"/>
                 </w:tblCellMar>
               </w:tblPrEx>
@@ -944,6 +1178,7 @@
                 </w:tcPr>
                 <w:p>
                   <w:pPr>
+                    <w:widowControl w:val="0"/>
                     <w:jc w:val="center"/>
                     <w:rPr>
                       <w:rFonts w:hint="default" w:ascii="Times New Roman" w:hAnsi="Times New Roman" w:cs="Times New Roman"/>
@@ -951,6 +1186,62 @@
                       <w:lang w:val="es-PE"/>
                     </w:rPr>
                   </w:pPr>
+                  <w:r>
+                    <w:rPr>
+                      <w:rFonts w:hint="default" w:ascii="Times New Roman" w:hAnsi="Times New Roman" w:cs="Times New Roman"/>
+                      <w:vertAlign w:val="baseline"/>
+                      <w:lang w:val="es-PE"/>
+                    </w:rPr>
+                    <w:t>Manual</w:t>
+                  </w:r>
+                </w:p>
+              </w:tc>
+              <w:tc>
+                <w:tcPr>
+                  <w:tcW w:w="1384" w:type="dxa"/>
+                </w:tcPr>
+                <w:p>
+                  <w:pPr>
+                    <w:widowControl w:val="0"/>
+                    <w:jc w:val="center"/>
+                    <w:rPr>
+                      <w:rFonts w:hint="default" w:ascii="Times New Roman" w:hAnsi="Times New Roman" w:cs="Times New Roman"/>
+                      <w:vertAlign w:val="baseline"/>
+                      <w:lang w:val="es-PE"/>
+                    </w:rPr>
+                  </w:pPr>
+                  <w:r>
+                    <w:rPr>
+                      <w:rFonts w:hint="default" w:ascii="Times New Roman" w:hAnsi="Times New Roman" w:cs="Times New Roman"/>
+                      <w:vertAlign w:val="baseline"/>
+                      <w:lang w:val="es-PE"/>
+                    </w:rPr>
+                    <w:t>MU</w:t>
+                  </w:r>
+                </w:p>
+              </w:tc>
+              <w:tc>
+                <w:tcPr>
+                  <w:tcW w:w="1385" w:type="dxa"/>
+                </w:tcPr>
+                <w:p>
+                  <w:pPr>
+                    <w:widowControl w:val="0"/>
+                    <w:jc w:val="center"/>
+                    <w:rPr>
+                      <w:rFonts w:hint="default" w:ascii="Times New Roman" w:hAnsi="Times New Roman" w:cs="Times New Roman"/>
+                      <w:vertAlign w:val="baseline"/>
+                      <w:lang w:val="es-PE"/>
+                    </w:rPr>
+                  </w:pPr>
+                  <w:r>
+                    <w:rPr>
+                      <w:rFonts w:hint="default" w:ascii="Times New Roman" w:hAnsi="Times New Roman" w:cs="Times New Roman"/>
+                      <w:vertAlign w:val="baseline"/>
+                      <w:lang w:val="es-PE"/>
+                    </w:rPr>
+                    <w:t>.docx</w:t>
+                  </w:r>
                 </w:p>
               </w:tc>
               <w:tc>
@@ -959,6 +1250,7 @@
                 </w:tcPr>
                 <w:p>
                   <w:pPr>
+                    <w:widowControl w:val="0"/>
                     <w:jc w:val="center"/>
                     <w:rPr>
                       <w:rFonts w:hint="default" w:ascii="Times New Roman" w:hAnsi="Times New Roman" w:cs="Times New Roman"/>
@@ -966,27 +1258,21 @@
                       <w:lang w:val="es-PE"/>
                     </w:rPr>
                   </w:pPr>
-                </w:p>
-              </w:tc>
-              <w:tc>
-                <w:tcPr>
-                  <w:tcW w:w="2769" w:type="dxa"/>
-                </w:tcPr>
-                <w:p>
-                  <w:pPr>
-                    <w:jc w:val="center"/>
-                    <w:rPr>
-                      <w:rFonts w:hint="default" w:ascii="Times New Roman" w:hAnsi="Times New Roman" w:cs="Times New Roman"/>
-                      <w:vertAlign w:val="baseline"/>
-                      <w:lang w:val="es-PE"/>
-                    </w:rPr>
-                  </w:pPr>
+                  <w:r>
+                    <w:rPr>
+                      <w:rFonts w:hint="default" w:ascii="Times New Roman" w:hAnsi="Times New Roman" w:cs="Times New Roman"/>
+                      <w:vertAlign w:val="baseline"/>
+                      <w:lang w:val="es-PE"/>
+                    </w:rPr>
+                    <w:t>\\manuales</w:t>
+                  </w:r>
                 </w:p>
               </w:tc>
             </w:tr>
           </w:tbl>
           <w:p>
             <w:pPr>
+              <w:widowControl w:val="0"/>
               <w:jc w:val="center"/>
               <w:rPr>
                 <w:rFonts w:hint="default" w:ascii="Times New Roman" w:hAnsi="Times New Roman" w:cs="Times New Roman"/>
@@ -997,6 +1283,7 @@
           </w:p>
           <w:p>
             <w:pPr>
+              <w:widowControl w:val="0"/>
               <w:jc w:val="center"/>
               <w:rPr>
                 <w:rFonts w:hint="default" w:ascii="Times New Roman" w:hAnsi="Times New Roman" w:cs="Times New Roman"/>
@@ -1035,7 +1322,7 @@
     <w:lvl w:ilvl="0" w:tentative="1">
       <w:start w:val="1"/>
       <w:numFmt w:val="decimal"/>
-      <w:pStyle w:val="5"/>
+      <w:pStyle w:val="6"/>
       <w:lvlText w:val="%1."/>
       <w:lvlJc w:val="left"/>
       <w:pPr>
@@ -1333,7 +1620,7 @@
     <w:lsdException w:unhideWhenUsed="0" w:uiPriority="0" w:semiHidden="0" w:name="Table Web 2"/>
     <w:lsdException w:unhideWhenUsed="0" w:uiPriority="0" w:semiHidden="0" w:name="Table Web 3"/>
     <w:lsdException w:unhideWhenUsed="0" w:uiPriority="0" w:semiHidden="0" w:name="Balloon Text"/>
-    <w:lsdException w:unhideWhenUsed="0" w:uiPriority="0" w:semiHidden="0" w:name="Table Grid"/>
+    <w:lsdException w:qFormat="1" w:unhideWhenUsed="0" w:uiPriority="0" w:semiHidden="0" w:name="Table Grid"/>
     <w:lsdException w:unhideWhenUsed="0" w:uiPriority="0" w:semiHidden="0" w:name="Table Theme"/>
   </w:latentStyles>
   <w:style w:type="paragraph" w:default="1" w:styleId="1">
@@ -1350,7 +1637,7 @@
     <w:semiHidden/>
     <w:uiPriority w:val="0"/>
   </w:style>
-  <w:style w:type="table" w:default="1" w:styleId="3">
+  <w:style w:type="table" w:default="1" w:styleId="4">
     <w:name w:val="Normal Table"/>
     <w:semiHidden/>
     <w:uiPriority w:val="0"/>
@@ -1364,9 +1651,19 @@
       </w:tblCellMar>
     </w:tblPr>
   </w:style>
-  <w:style w:type="table" w:styleId="4">
+  <w:style w:type="character" w:styleId="3">
+    <w:name w:val="Hyperlink"/>
+    <w:basedOn w:val="2"/>
+    <w:uiPriority w:val="0"/>
+    <w:rPr>
+      <w:color w:val="0000FF"/>
+      <w:u w:val="single"/>
+    </w:rPr>
+  </w:style>
+  <w:style w:type="table" w:styleId="5">
     <w:name w:val="Table Grid"/>
-    <w:basedOn w:val="3"/>
+    <w:basedOn w:val="4"/>
+    <w:qFormat/>
     <w:uiPriority w:val="0"/>
     <w:pPr>
       <w:widowControl w:val="0"/>
@@ -1384,7 +1681,7 @@
       <w:tblLayout w:type="fixed"/>
     </w:tblPr>
   </w:style>
-  <w:style w:type="paragraph" w:customStyle="1" w:styleId="5">
+  <w:style w:type="paragraph" w:customStyle="1" w:styleId="6">
     <w:name w:val="Estilo1"/>
     <w:basedOn w:val="1"/>
     <w:qFormat/>
@@ -1404,10 +1701,10 @@
       <w:sz w:val="28"/>
     </w:rPr>
   </w:style>
-  <w:style w:type="paragraph" w:customStyle="1" w:styleId="6">
+  <w:style w:type="paragraph" w:customStyle="1" w:styleId="7">
     <w:name w:val="Estilo2"/>
-    <w:basedOn w:val="5"/>
-    <w:link w:val="7"/>
+    <w:basedOn w:val="6"/>
+    <w:link w:val="8"/>
     <w:qFormat/>
     <w:uiPriority w:val="0"/>
     <w:pPr>
@@ -1423,9 +1720,9 @@
       <w:sz w:val="24"/>
     </w:rPr>
   </w:style>
-  <w:style w:type="character" w:customStyle="1" w:styleId="7">
+  <w:style w:type="character" w:customStyle="1" w:styleId="8">
     <w:name w:val="Estilo2 Char"/>
-    <w:link w:val="6"/>
+    <w:link w:val="7"/>
     <w:qFormat/>
     <w:uiPriority w:val="0"/>
     <w:rPr>

</xml_diff>